<commit_message>
Declive e titulos dos graficos
</commit_message>
<xml_diff>
--- a/MCE_PL5_G5_T2_FINAL.docx
+++ b/MCE_PL5_G5_T2_FINAL.docx
@@ -398,8 +398,13 @@
         <w:t>, c</w:t>
       </w:r>
       <w:r>
-        <w:t>alibrar uma sonda de efeito de Hall por meio de um solenóide</w:t>
-      </w:r>
+        <w:t xml:space="preserve">alibrar uma sonda de efeito de Hall por meio de um </w:t>
+      </w:r>
+      <w:proofErr w:type="spellStart"/>
+      <w:r>
+        <w:t>solenóide</w:t>
+      </w:r>
+      <w:proofErr w:type="spellEnd"/>
       <w:r>
         <w:t xml:space="preserve"> </w:t>
       </w:r>
@@ -416,7 +421,15 @@
         <w:t>, e</w:t>
       </w:r>
       <w:r>
-        <w:t>stabelecer a configuração de Helmholtz e medir o campo magnético ao longo do eixo das respetivas bobinas</w:t>
+        <w:t xml:space="preserve">stabelecer a configuração de </w:t>
+      </w:r>
+      <w:proofErr w:type="spellStart"/>
+      <w:r>
+        <w:t>Helmholtz</w:t>
+      </w:r>
+      <w:proofErr w:type="spellEnd"/>
+      <w:r>
+        <w:t xml:space="preserve"> e medir o campo magnético ao longo do eixo das respetivas bobinas</w:t>
       </w:r>
       <w:r>
         <w:t xml:space="preserve"> e, por fim, v</w:t>
@@ -663,7 +676,25 @@
           <w:sz w:val="24"/>
           <w:szCs w:val="24"/>
         </w:rPr>
-        <w:t>, cc:  0,031779955</w:t>
+        <w:t xml:space="preserve">, </w:t>
+      </w:r>
+      <w:proofErr w:type="spellStart"/>
+      <w:r>
+        <w:rPr>
+          <w:rFonts w:eastAsiaTheme="minorEastAsia"/>
+          <w:sz w:val="24"/>
+          <w:szCs w:val="24"/>
+        </w:rPr>
+        <w:t>cc</w:t>
+      </w:r>
+      <w:proofErr w:type="spellEnd"/>
+      <w:r>
+        <w:rPr>
+          <w:rFonts w:eastAsiaTheme="minorEastAsia"/>
+          <w:sz w:val="24"/>
+          <w:szCs w:val="24"/>
+        </w:rPr>
+        <w:t>:  0,031779955</w:t>
       </w:r>
       <w:r>
         <w:rPr>
@@ -938,6 +969,7 @@
         </w:rPr>
         <w:t xml:space="preserve"> no </w:t>
       </w:r>
+      <w:proofErr w:type="spellStart"/>
       <w:r>
         <w:rPr>
           <w:rFonts w:eastAsiaTheme="minorEastAsia"/>
@@ -946,6 +978,7 @@
         </w:rPr>
         <w:t>EletroMagnetismo</w:t>
       </w:r>
+      <w:proofErr w:type="spellEnd"/>
       <w:r>
         <w:rPr>
           <w:rFonts w:eastAsiaTheme="minorEastAsia"/>
@@ -1018,14 +1051,32 @@
           <w:sz w:val="24"/>
           <w:szCs w:val="24"/>
         </w:rPr>
-        <w:t>Lei de Biot-Savart</w:t>
-      </w:r>
+        <w:t xml:space="preserve">Lei de </w:t>
+      </w:r>
+      <w:proofErr w:type="spellStart"/>
       <w:r>
         <w:rPr>
           <w:rFonts w:eastAsiaTheme="minorEastAsia"/>
           <w:sz w:val="24"/>
           <w:szCs w:val="24"/>
         </w:rPr>
+        <w:t>Biot</w:t>
+      </w:r>
+      <w:proofErr w:type="spellEnd"/>
+      <w:r>
+        <w:rPr>
+          <w:rFonts w:eastAsiaTheme="minorEastAsia"/>
+          <w:sz w:val="24"/>
+          <w:szCs w:val="24"/>
+        </w:rPr>
+        <w:t>-Savart</w:t>
+      </w:r>
+      <w:r>
+        <w:rPr>
+          <w:rFonts w:eastAsiaTheme="minorEastAsia"/>
+          <w:sz w:val="24"/>
+          <w:szCs w:val="24"/>
+        </w:rPr>
         <w:t>)</w:t>
       </w:r>
       <w:r>
@@ -1051,8 +1102,19 @@
           <w:szCs w:val="24"/>
           <w:u w:val="single"/>
         </w:rPr>
-        <w:t>Lei de Ampère</w:t>
-      </w:r>
+        <w:t xml:space="preserve">Lei de </w:t>
+      </w:r>
+      <w:proofErr w:type="spellStart"/>
+      <w:r>
+        <w:rPr>
+          <w:rFonts w:eastAsiaTheme="minorEastAsia"/>
+          <w:sz w:val="24"/>
+          <w:szCs w:val="24"/>
+          <w:u w:val="single"/>
+        </w:rPr>
+        <w:t>Ampère</w:t>
+      </w:r>
+      <w:proofErr w:type="spellEnd"/>
       <w:r>
         <w:rPr>
           <w:rFonts w:eastAsiaTheme="minorEastAsia"/>
@@ -1160,6 +1222,7 @@
         </w:rPr>
         <w:t xml:space="preserve">da Lei de </w:t>
       </w:r>
+      <w:proofErr w:type="spellStart"/>
       <w:r>
         <w:rPr>
           <w:rFonts w:eastAsiaTheme="minorEastAsia"/>
@@ -1168,16 +1231,9 @@
           <w:sz w:val="24"/>
           <w:szCs w:val="24"/>
         </w:rPr>
-        <w:t>Biot-Savart</w:t>
-      </w:r>
-      <w:r>
-        <w:rPr>
-          <w:rFonts w:eastAsiaTheme="minorEastAsia"/>
-          <w:sz w:val="24"/>
-          <w:szCs w:val="24"/>
-        </w:rPr>
-        <w:t xml:space="preserve"> e de </w:t>
-      </w:r>
+        <w:t>Biot</w:t>
+      </w:r>
+      <w:proofErr w:type="spellEnd"/>
       <w:r>
         <w:rPr>
           <w:rFonts w:eastAsiaTheme="minorEastAsia"/>
@@ -1186,7 +1242,7 @@
           <w:sz w:val="24"/>
           <w:szCs w:val="24"/>
         </w:rPr>
-        <w:t>Ampère</w:t>
+        <w:t>-Savart</w:t>
       </w:r>
       <w:r>
         <w:rPr>
@@ -1194,48 +1250,9 @@
           <w:sz w:val="24"/>
           <w:szCs w:val="24"/>
         </w:rPr>
-        <w:t xml:space="preserve">, no entanto, </w:t>
-      </w:r>
-      <w:r>
-        <w:rPr>
-          <w:rFonts w:eastAsiaTheme="minorEastAsia"/>
-          <w:sz w:val="24"/>
-          <w:szCs w:val="24"/>
-        </w:rPr>
-        <w:t>neste caso, em que o solenoide tem comprimento infinito é</w:t>
-      </w:r>
-      <w:r>
-        <w:rPr>
-          <w:rFonts w:eastAsiaTheme="minorEastAsia"/>
-          <w:sz w:val="24"/>
-          <w:szCs w:val="24"/>
-        </w:rPr>
-        <w:t xml:space="preserve"> preferencial</w:t>
-      </w:r>
-      <w:r>
-        <w:rPr>
-          <w:rFonts w:eastAsiaTheme="minorEastAsia"/>
-          <w:sz w:val="24"/>
-          <w:szCs w:val="24"/>
-        </w:rPr>
-        <w:t xml:space="preserve"> </w:t>
-      </w:r>
-      <w:r>
-        <w:rPr>
-          <w:rFonts w:eastAsiaTheme="minorEastAsia"/>
-          <w:sz w:val="24"/>
-          <w:szCs w:val="24"/>
-        </w:rPr>
-        <w:t>recorrermos à</w:t>
-      </w:r>
-      <w:r>
-        <w:rPr>
-          <w:rFonts w:eastAsiaTheme="minorEastAsia"/>
-          <w:sz w:val="24"/>
-          <w:szCs w:val="24"/>
-        </w:rPr>
-        <w:t xml:space="preserve"> Lei de </w:t>
-      </w:r>
+        <w:t xml:space="preserve"> e de </w:t>
+      </w:r>
+      <w:proofErr w:type="spellStart"/>
       <w:r>
         <w:rPr>
           <w:rFonts w:eastAsiaTheme="minorEastAsia"/>
@@ -1244,8 +1261,58 @@
           <w:sz w:val="24"/>
           <w:szCs w:val="24"/>
         </w:rPr>
-        <w:t>Amp</w:t>
-      </w:r>
+        <w:t>Ampère</w:t>
+      </w:r>
+      <w:proofErr w:type="spellEnd"/>
+      <w:r>
+        <w:rPr>
+          <w:rFonts w:eastAsiaTheme="minorEastAsia"/>
+          <w:sz w:val="24"/>
+          <w:szCs w:val="24"/>
+        </w:rPr>
+        <w:t xml:space="preserve">, no entanto, </w:t>
+      </w:r>
+      <w:r>
+        <w:rPr>
+          <w:rFonts w:eastAsiaTheme="minorEastAsia"/>
+          <w:sz w:val="24"/>
+          <w:szCs w:val="24"/>
+        </w:rPr>
+        <w:t>neste caso, em que o solenoide tem comprimento infinito é</w:t>
+      </w:r>
+      <w:r>
+        <w:rPr>
+          <w:rFonts w:eastAsiaTheme="minorEastAsia"/>
+          <w:sz w:val="24"/>
+          <w:szCs w:val="24"/>
+        </w:rPr>
+        <w:t xml:space="preserve"> preferencial</w:t>
+      </w:r>
+      <w:r>
+        <w:rPr>
+          <w:rFonts w:eastAsiaTheme="minorEastAsia"/>
+          <w:sz w:val="24"/>
+          <w:szCs w:val="24"/>
+        </w:rPr>
+        <w:t xml:space="preserve"> </w:t>
+      </w:r>
+      <w:r>
+        <w:rPr>
+          <w:rFonts w:eastAsiaTheme="minorEastAsia"/>
+          <w:sz w:val="24"/>
+          <w:szCs w:val="24"/>
+        </w:rPr>
+        <w:t>recorrermos à</w:t>
+      </w:r>
+      <w:r>
+        <w:rPr>
+          <w:rFonts w:eastAsiaTheme="minorEastAsia"/>
+          <w:sz w:val="24"/>
+          <w:szCs w:val="24"/>
+        </w:rPr>
+        <w:t xml:space="preserve"> Lei de </w:t>
+      </w:r>
+      <w:proofErr w:type="spellStart"/>
       <w:r>
         <w:rPr>
           <w:rFonts w:eastAsiaTheme="minorEastAsia"/>
@@ -1254,7 +1321,7 @@
           <w:sz w:val="24"/>
           <w:szCs w:val="24"/>
         </w:rPr>
-        <w:t>è</w:t>
+        <w:t>Amp</w:t>
       </w:r>
       <w:r>
         <w:rPr>
@@ -1264,8 +1331,19 @@
           <w:sz w:val="24"/>
           <w:szCs w:val="24"/>
         </w:rPr>
+        <w:t>è</w:t>
+      </w:r>
+      <w:r>
+        <w:rPr>
+          <w:rFonts w:eastAsiaTheme="minorEastAsia"/>
+          <w:i/>
+          <w:iCs/>
+          <w:sz w:val="24"/>
+          <w:szCs w:val="24"/>
+        </w:rPr>
         <w:t>re</w:t>
       </w:r>
+      <w:proofErr w:type="spellEnd"/>
       <w:r>
         <w:rPr>
           <w:rFonts w:eastAsiaTheme="minorEastAsia"/>
@@ -2113,8 +2191,20 @@
           <w:sz w:val="24"/>
           <w:szCs w:val="24"/>
         </w:rPr>
-        <w:t>Bobinas de Helmholtz</w:t>
-      </w:r>
+        <w:t xml:space="preserve">Bobinas de </w:t>
+      </w:r>
+      <w:proofErr w:type="spellStart"/>
+      <w:r>
+        <w:rPr>
+          <w:rFonts w:eastAsiaTheme="minorEastAsia"/>
+          <w:b/>
+          <w:bCs/>
+          <w:sz w:val="24"/>
+          <w:szCs w:val="24"/>
+        </w:rPr>
+        <w:t>Helmholtz</w:t>
+      </w:r>
+      <w:proofErr w:type="spellEnd"/>
       <w:r>
         <w:rPr>
           <w:rFonts w:eastAsiaTheme="minorEastAsia"/>
@@ -3207,7 +3297,25 @@
           <w:sz w:val="24"/>
           <w:szCs w:val="24"/>
         </w:rPr>
-        <w:t xml:space="preserve"> , os portadores acumulam-se na face inferior do semicondutor</w:t>
+        <w:t xml:space="preserve"> , os portado</w:t>
+      </w:r>
+      <w:proofErr w:type="spellStart"/>
+      <w:r>
+        <w:rPr>
+          <w:rFonts w:eastAsiaTheme="minorEastAsia"/>
+          <w:sz w:val="24"/>
+          <w:szCs w:val="24"/>
+        </w:rPr>
+        <w:t>res</w:t>
+      </w:r>
+      <w:proofErr w:type="spellEnd"/>
+      <w:r>
+        <w:rPr>
+          <w:rFonts w:eastAsiaTheme="minorEastAsia"/>
+          <w:sz w:val="24"/>
+          <w:szCs w:val="24"/>
+        </w:rPr>
+        <w:t xml:space="preserve"> acumulam-se na face inferior do semicondutor</w:t>
       </w:r>
       <w:r>
         <w:rPr>
@@ -4983,7 +5091,23 @@
           <w:sz w:val="24"/>
           <w:szCs w:val="24"/>
         </w:rPr>
-        <w:t xml:space="preserve">ntes demais temos que determinar o </w:t>
+        <w:t xml:space="preserve">ntes demais temos </w:t>
+      </w:r>
+      <w:proofErr w:type="gramStart"/>
+      <w:r>
+        <w:rPr>
+          <w:sz w:val="24"/>
+          <w:szCs w:val="24"/>
+        </w:rPr>
+        <w:t>que</w:t>
+      </w:r>
+      <w:proofErr w:type="gramEnd"/>
+      <w:r>
+        <w:rPr>
+          <w:sz w:val="24"/>
+          <w:szCs w:val="24"/>
+        </w:rPr>
+        <w:t xml:space="preserve"> determinar o </w:t>
       </w:r>
       <w:r>
         <w:rPr>
@@ -6563,22 +6687,22 @@
           <w:u w:val="single"/>
         </w:rPr>
         <w:drawing>
-          <wp:anchor distT="0" distB="0" distL="114300" distR="114300" simplePos="0" relativeHeight="251684864" behindDoc="1" locked="0" layoutInCell="1" allowOverlap="1" wp14:anchorId="6847D079" wp14:editId="4F66D545">
+          <wp:anchor distT="0" distB="0" distL="114300" distR="114300" simplePos="0" relativeHeight="251684864" behindDoc="1" locked="0" layoutInCell="1" allowOverlap="1" wp14:anchorId="6847D079" wp14:editId="57A5C1C4">
             <wp:simplePos x="0" y="0"/>
             <wp:positionH relativeFrom="margin">
-              <wp:posOffset>133350</wp:posOffset>
+              <wp:align>left</wp:align>
             </wp:positionH>
             <wp:positionV relativeFrom="paragraph">
-              <wp:posOffset>382270</wp:posOffset>
+              <wp:posOffset>436245</wp:posOffset>
             </wp:positionV>
-            <wp:extent cx="6477000" cy="3819525"/>
-            <wp:effectExtent l="0" t="0" r="0" b="9525"/>
+            <wp:extent cx="6621780" cy="3766185"/>
+            <wp:effectExtent l="0" t="0" r="7620" b="5715"/>
             <wp:wrapTight wrapText="bothSides">
               <wp:wrapPolygon edited="0">
                 <wp:start x="0" y="0"/>
-                <wp:lineTo x="0" y="21546"/>
-                <wp:lineTo x="21536" y="21546"/>
-                <wp:lineTo x="21536" y="0"/>
+                <wp:lineTo x="0" y="21524"/>
+                <wp:lineTo x="21563" y="21524"/>
+                <wp:lineTo x="21563" y="0"/>
                 <wp:lineTo x="0" y="0"/>
               </wp:wrapPolygon>
             </wp:wrapTight>
@@ -6696,8 +6820,17 @@
           <w:sz w:val="24"/>
           <w:szCs w:val="24"/>
         </w:rPr>
-        <w:t>onstante de calibração, cc</w:t>
-      </w:r>
+        <w:t xml:space="preserve">onstante de calibração, </w:t>
+      </w:r>
+      <w:proofErr w:type="spellStart"/>
+      <w:r>
+        <w:rPr>
+          <w:sz w:val="24"/>
+          <w:szCs w:val="24"/>
+        </w:rPr>
+        <w:t>cc</w:t>
+      </w:r>
+      <w:proofErr w:type="spellEnd"/>
       <w:r>
         <w:rPr>
           <w:sz w:val="24"/>
@@ -21193,17 +21326,78 @@
     </mc:Fallback>
   </mc:AlternateContent>
   <c:chart>
-    <c:autoTitleDeleted val="1"/>
+    <c:title>
+      <c:tx>
+        <c:rich>
+          <a:bodyPr rot="0" spcFirstLastPara="1" vertOverflow="ellipsis" vert="horz" wrap="square" anchor="ctr" anchorCtr="1"/>
+          <a:lstStyle/>
+          <a:p>
+            <a:pPr>
+              <a:defRPr sz="1400" b="1" i="0" u="none" strike="noStrike" kern="1200" cap="none" baseline="0">
+                <a:solidFill>
+                  <a:schemeClr val="lt1">
+                    <a:lumMod val="85000"/>
+                  </a:schemeClr>
+                </a:solidFill>
+                <a:latin typeface="+mn-lt"/>
+                <a:ea typeface="+mn-ea"/>
+                <a:cs typeface="+mn-cs"/>
+              </a:defRPr>
+            </a:pPr>
+            <a:r>
+              <a:rPr lang="en-US"/>
+              <a:t>Tensão de Hall em função da Intensidade</a:t>
+            </a:r>
+          </a:p>
+        </c:rich>
+      </c:tx>
+      <c:layout>
+        <c:manualLayout>
+          <c:xMode val="edge"/>
+          <c:yMode val="edge"/>
+          <c:x val="0.28385116992711928"/>
+          <c:y val="1.3488450514247175E-2"/>
+        </c:manualLayout>
+      </c:layout>
+      <c:overlay val="0"/>
+      <c:spPr>
+        <a:noFill/>
+        <a:ln>
+          <a:noFill/>
+        </a:ln>
+        <a:effectLst/>
+      </c:spPr>
+      <c:txPr>
+        <a:bodyPr rot="0" spcFirstLastPara="1" vertOverflow="ellipsis" vert="horz" wrap="square" anchor="ctr" anchorCtr="1"/>
+        <a:lstStyle/>
+        <a:p>
+          <a:pPr>
+            <a:defRPr sz="1400" b="1" i="0" u="none" strike="noStrike" kern="1200" cap="none" baseline="0">
+              <a:solidFill>
+                <a:schemeClr val="lt1">
+                  <a:lumMod val="85000"/>
+                </a:schemeClr>
+              </a:solidFill>
+              <a:latin typeface="+mn-lt"/>
+              <a:ea typeface="+mn-ea"/>
+              <a:cs typeface="+mn-cs"/>
+            </a:defRPr>
+          </a:pPr>
+          <a:endParaRPr lang="pt-PT"/>
+        </a:p>
+      </c:txPr>
+    </c:title>
+    <c:autoTitleDeleted val="0"/>
     <c:plotArea>
       <c:layout>
         <c:manualLayout>
           <c:layoutTarget val="inner"/>
           <c:xMode val="edge"/>
           <c:yMode val="edge"/>
-          <c:x val="7.1478370820911741E-2"/>
-          <c:y val="8.0755709985294771E-2"/>
-          <c:w val="0.90330052493438318"/>
-          <c:h val="0.75391513560804901"/>
+          <c:x val="8.1067930375216327E-2"/>
+          <c:y val="8.075572495774902E-2"/>
+          <c:w val="0.89179299221659436"/>
+          <c:h val="0.76403150668381925"/>
         </c:manualLayout>
       </c:layout>
       <c:lineChart>
@@ -21242,6 +21436,28 @@
             <c:symbol val="none"/>
           </c:marker>
           <c:dLbls>
+            <c:dLbl>
+              <c:idx val="2"/>
+              <c:layout>
+                <c:manualLayout>
+                  <c:x val="-2.8274874731567663E-2"/>
+                  <c:y val="6.7442252571235876E-3"/>
+                </c:manualLayout>
+              </c:layout>
+              <c:dLblPos val="r"/>
+              <c:showLegendKey val="0"/>
+              <c:showVal val="1"/>
+              <c:showCatName val="0"/>
+              <c:showSerName val="0"/>
+              <c:showPercent val="0"/>
+              <c:showBubbleSize val="0"/>
+              <c:extLst>
+                <c:ext xmlns:c15="http://schemas.microsoft.com/office/drawing/2012/chart" uri="{CE6537A1-D6FC-4f65-9D91-7224C49458BB}"/>
+                <c:ext xmlns:c16="http://schemas.microsoft.com/office/drawing/2014/chart" uri="{C3380CC4-5D6E-409C-BE32-E72D297353CC}">
+                  <c16:uniqueId val="{00000001-683A-4280-94F8-122D51DF746D}"/>
+                </c:ext>
+              </c:extLst>
+            </c:dLbl>
             <c:spPr>
               <a:noFill/>
               <a:ln>
@@ -21297,6 +21513,56 @@
               </c:ext>
             </c:extLst>
           </c:dLbls>
+          <c:trendline>
+            <c:spPr>
+              <a:ln w="25400" cap="rnd">
+                <a:solidFill>
+                  <a:schemeClr val="accent1">
+                    <a:alpha val="50000"/>
+                  </a:schemeClr>
+                </a:solidFill>
+              </a:ln>
+              <a:effectLst/>
+            </c:spPr>
+            <c:trendlineType val="linear"/>
+            <c:dispRSqr val="0"/>
+            <c:dispEq val="1"/>
+            <c:trendlineLbl>
+              <c:layout>
+                <c:manualLayout>
+                  <c:x val="-0.10232596069334832"/>
+                  <c:y val="-4.0689185475487798E-2"/>
+                </c:manualLayout>
+              </c:layout>
+              <c:numFmt formatCode="General" sourceLinked="0"/>
+              <c:spPr>
+                <a:noFill/>
+                <a:ln>
+                  <a:noFill/>
+                </a:ln>
+                <a:effectLst/>
+              </c:spPr>
+              <c:txPr>
+                <a:bodyPr rot="0" spcFirstLastPara="1" vertOverflow="ellipsis" vert="horz" wrap="square" anchor="ctr" anchorCtr="1"/>
+                <a:lstStyle/>
+                <a:p>
+                  <a:pPr>
+                    <a:defRPr sz="900" b="0" i="0" u="none" strike="noStrike" kern="1200" baseline="0">
+                      <a:solidFill>
+                        <a:schemeClr val="lt1">
+                          <a:lumMod val="75000"/>
+                        </a:schemeClr>
+                      </a:solidFill>
+                      <a:latin typeface="+mn-lt"/>
+                      <a:ea typeface="+mn-ea"/>
+                      <a:cs typeface="+mn-cs"/>
+                    </a:defRPr>
+                  </a:pPr>
+                  <a:endParaRPr lang="pt-PT"/>
+                </a:p>
+              </c:txPr>
+            </c:trendlineLbl>
+          </c:trendline>
           <c:cat>
             <c:numRef>
               <c:f>Folha1!$C$2:$C$30</c:f>
@@ -21541,6 +21807,64 @@
             <a:effectLst/>
           </c:spPr>
         </c:majorGridlines>
+        <c:title>
+          <c:tx>
+            <c:rich>
+              <a:bodyPr rot="0" spcFirstLastPara="1" vertOverflow="ellipsis" vert="horz" wrap="square" anchor="ctr" anchorCtr="1"/>
+              <a:lstStyle/>
+              <a:p>
+                <a:pPr>
+                  <a:defRPr sz="900" b="1" i="0" u="none" strike="noStrike" kern="1200" baseline="0">
+                    <a:solidFill>
+                      <a:schemeClr val="lt1">
+                        <a:lumMod val="75000"/>
+                      </a:schemeClr>
+                    </a:solidFill>
+                    <a:latin typeface="+mn-lt"/>
+                    <a:ea typeface="+mn-ea"/>
+                    <a:cs typeface="+mn-cs"/>
+                  </a:defRPr>
+                </a:pPr>
+                <a:r>
+                  <a:rPr lang="pt-PT"/>
+                  <a:t>Intensidade</a:t>
+                </a:r>
+                <a:r>
+                  <a:rPr lang="pt-PT" baseline="0"/>
+                  <a:t> (A)</a:t>
+                </a:r>
+                <a:endParaRPr lang="pt-PT"/>
+              </a:p>
+            </c:rich>
+          </c:tx>
+          <c:overlay val="0"/>
+          <c:spPr>
+            <a:noFill/>
+            <a:ln>
+              <a:noFill/>
+            </a:ln>
+            <a:effectLst/>
+          </c:spPr>
+          <c:txPr>
+            <a:bodyPr rot="0" spcFirstLastPara="1" vertOverflow="ellipsis" vert="horz" wrap="square" anchor="ctr" anchorCtr="1"/>
+            <a:lstStyle/>
+            <a:p>
+              <a:pPr>
+                <a:defRPr sz="900" b="1" i="0" u="none" strike="noStrike" kern="1200" baseline="0">
+                  <a:solidFill>
+                    <a:schemeClr val="lt1">
+                      <a:lumMod val="75000"/>
+                    </a:schemeClr>
+                  </a:solidFill>
+                  <a:latin typeface="+mn-lt"/>
+                  <a:ea typeface="+mn-ea"/>
+                  <a:cs typeface="+mn-cs"/>
+                </a:defRPr>
+              </a:pPr>
+              <a:endParaRPr lang="pt-PT"/>
+            </a:p>
+          </c:txPr>
+        </c:title>
         <c:numFmt formatCode="General" sourceLinked="1"/>
         <c:majorTickMark val="none"/>
         <c:minorTickMark val="none"/>
@@ -21610,6 +21934,72 @@
             <a:effectLst/>
           </c:spPr>
         </c:majorGridlines>
+        <c:title>
+          <c:tx>
+            <c:rich>
+              <a:bodyPr rot="-5400000" spcFirstLastPara="1" vertOverflow="ellipsis" vert="horz" wrap="square" anchor="ctr" anchorCtr="1"/>
+              <a:lstStyle/>
+              <a:p>
+                <a:pPr>
+                  <a:defRPr sz="900" b="1" i="0" u="none" strike="noStrike" kern="1200" baseline="0">
+                    <a:solidFill>
+                      <a:schemeClr val="lt1">
+                        <a:lumMod val="75000"/>
+                      </a:schemeClr>
+                    </a:solidFill>
+                    <a:latin typeface="+mn-lt"/>
+                    <a:ea typeface="+mn-ea"/>
+                    <a:cs typeface="+mn-cs"/>
+                  </a:defRPr>
+                </a:pPr>
+                <a:r>
+                  <a:rPr lang="pt-PT"/>
+                  <a:t>Tensão</a:t>
+                </a:r>
+                <a:r>
+                  <a:rPr lang="pt-PT" baseline="0"/>
+                  <a:t> de Hall (V)</a:t>
+                </a:r>
+                <a:endParaRPr lang="pt-PT"/>
+              </a:p>
+            </c:rich>
+          </c:tx>
+          <c:layout>
+            <c:manualLayout>
+              <c:xMode val="edge"/>
+              <c:yMode val="edge"/>
+              <c:x val="6.7311206352370515E-3"/>
+              <c:y val="0.3285106812331311"/>
+            </c:manualLayout>
+          </c:layout>
+          <c:overlay val="0"/>
+          <c:spPr>
+            <a:noFill/>
+            <a:ln>
+              <a:noFill/>
+            </a:ln>
+            <a:effectLst/>
+          </c:spPr>
+          <c:txPr>
+            <a:bodyPr rot="-5400000" spcFirstLastPara="1" vertOverflow="ellipsis" vert="horz" wrap="square" anchor="ctr" anchorCtr="1"/>
+            <a:lstStyle/>
+            <a:p>
+              <a:pPr>
+                <a:defRPr sz="900" b="1" i="0" u="none" strike="noStrike" kern="1200" baseline="0">
+                  <a:solidFill>
+                    <a:schemeClr val="lt1">
+                      <a:lumMod val="75000"/>
+                    </a:schemeClr>
+                  </a:solidFill>
+                  <a:latin typeface="+mn-lt"/>
+                  <a:ea typeface="+mn-ea"/>
+                  <a:cs typeface="+mn-cs"/>
+                </a:defRPr>
+              </a:pPr>
+              <a:endParaRPr lang="pt-PT"/>
+            </a:p>
+          </c:txPr>
+        </c:title>
         <c:numFmt formatCode="General" sourceLinked="1"/>
         <c:majorTickMark val="none"/>
         <c:minorTickMark val="none"/>

</xml_diff>